<commit_message>
Translate up to section 5.
</commit_message>
<xml_diff>
--- a/перевод/перевод.docx
+++ b/перевод/перевод.docx
@@ -26,10 +26,16 @@
     </w:p>
     <w:p>
       <w:r>
-        <w:t>Автор</w:t>
-      </w:r>
-      <w:r>
-        <w:t xml:space="preserve"> обнаружил, что стандартный</w:t>
+        <w:t>Мы</w:t>
+      </w:r>
+      <w:r>
+        <w:t xml:space="preserve"> обнаружил</w:t>
+      </w:r>
+      <w:r>
+        <w:t>и</w:t>
+      </w:r>
+      <w:r>
+        <w:t>, что стандартный</w:t>
       </w:r>
       <w:r>
         <w:t xml:space="preserve"> класс аффинн</w:t>
@@ -32039,17 +32045,53 @@
           <w:rPr>
             <w:rFonts w:ascii="Cambria Math" w:hAnsi="Cambria Math"/>
           </w:rPr>
-          <m:t>m</m:t>
+          <m:t>m=0</m:t>
         </m:r>
+      </m:oMath>
+      <w:r>
+        <w:t xml:space="preserve"> все элементы </w:t>
+      </w:r>
+      <m:oMath>
+        <m:sSub>
+          <m:sSubPr>
+            <m:ctrlPr>
+              <w:rPr>
+                <w:rFonts w:ascii="Cambria Math" w:hAnsi="Cambria Math"/>
+                <w:i/>
+              </w:rPr>
+            </m:ctrlPr>
+          </m:sSubPr>
+          <m:e>
+            <m:r>
+              <w:rPr>
+                <w:rFonts w:ascii="Cambria Math" w:hAnsi="Cambria Math"/>
+              </w:rPr>
+              <m:t>λ</m:t>
+            </m:r>
+          </m:e>
+          <m:sub>
+            <m:r>
+              <w:rPr>
+                <w:rFonts w:ascii="Cambria Math" w:hAnsi="Cambria Math"/>
+              </w:rPr>
+              <m:t>2</m:t>
+            </m:r>
+          </m:sub>
+        </m:sSub>
+      </m:oMath>
+      <w:r>
+        <w:t xml:space="preserve"> свободны. При </w:t>
+      </w:r>
+      <m:oMath>
         <m:r>
           <w:rPr>
             <w:rFonts w:ascii="Cambria Math" w:hAnsi="Cambria Math"/>
           </w:rPr>
-          <m:t>=0</m:t>
+          <m:t>m=1</m:t>
         </m:r>
       </m:oMath>
       <w:r>
-        <w:t xml:space="preserve"> все элементы </w:t>
+        <w:t xml:space="preserve"> верхняя строка </w:t>
       </w:r>
       <m:oMath>
         <m:sSub>
@@ -32080,68 +32122,14 @@
         </m:sSub>
       </m:oMath>
       <w:r>
-        <w:t xml:space="preserve"> свободны. При </w:t>
+        <w:t xml:space="preserve"> становится равной нулю. При </w:t>
       </w:r>
       <m:oMath>
         <m:r>
           <w:rPr>
             <w:rFonts w:ascii="Cambria Math" w:hAnsi="Cambria Math"/>
           </w:rPr>
-          <m:t>m</m:t>
-        </m:r>
-        <m:r>
-          <w:rPr>
-            <w:rFonts w:ascii="Cambria Math" w:hAnsi="Cambria Math"/>
-          </w:rPr>
-          <m:t>=1</m:t>
-        </m:r>
-      </m:oMath>
-      <w:r>
-        <w:t xml:space="preserve"> верхняя строка </w:t>
-      </w:r>
-      <m:oMath>
-        <m:sSub>
-          <m:sSubPr>
-            <m:ctrlPr>
-              <w:rPr>
-                <w:rFonts w:ascii="Cambria Math" w:hAnsi="Cambria Math"/>
-                <w:i/>
-              </w:rPr>
-            </m:ctrlPr>
-          </m:sSubPr>
-          <m:e>
-            <m:r>
-              <w:rPr>
-                <w:rFonts w:ascii="Cambria Math" w:hAnsi="Cambria Math"/>
-              </w:rPr>
-              <m:t>λ</m:t>
-            </m:r>
-          </m:e>
-          <m:sub>
-            <m:r>
-              <w:rPr>
-                <w:rFonts w:ascii="Cambria Math" w:hAnsi="Cambria Math"/>
-              </w:rPr>
-              <m:t>2</m:t>
-            </m:r>
-          </m:sub>
-        </m:sSub>
-      </m:oMath>
-      <w:r>
-        <w:t xml:space="preserve"> становится равной нулю. При </w:t>
-      </w:r>
-      <m:oMath>
-        <m:r>
-          <w:rPr>
-            <w:rFonts w:ascii="Cambria Math" w:hAnsi="Cambria Math"/>
-          </w:rPr>
-          <m:t>m</m:t>
-        </m:r>
-        <m:r>
-          <w:rPr>
-            <w:rFonts w:ascii="Cambria Math" w:hAnsi="Cambria Math"/>
-          </w:rPr>
-          <m:t>=2</m:t>
+          <m:t>m=2</m:t>
         </m:r>
       </m:oMath>
       <w:r>
@@ -32249,15 +32237,7 @@
         </m:r>
       </m:oMath>
       <w:r>
-        <w:t xml:space="preserve"> п</w:t>
-      </w:r>
-      <w:proofErr w:type="spellStart"/>
-      <w:r>
-        <w:t>роходит</w:t>
-      </w:r>
-      <w:proofErr w:type="spellEnd"/>
-      <w:r>
-        <w:t xml:space="preserve"> этот тест. Для всех остальных моделей наклон временной структуры слишком сильно коррелирует с ошибками прогноза (для удовлетворения нулевой гипотезы о том, что корреляция равна нулю).</w:t>
+        <w:t xml:space="preserve"> проходит этот тест. Для всех остальных моделей наклон временной структуры слишком сильно коррелирует с ошибками прогноза (для удовлетворения нулевой гипотезы о том, что корреляция равна нулю).</w:t>
       </w:r>
     </w:p>
     <w:p>
@@ -32265,10 +32245,7 @@
         <w:t xml:space="preserve">Чтобы ограничить размер статьи, я привел более подробную информацию только для трех из моделей. </w:t>
       </w:r>
       <w:r>
-        <w:t xml:space="preserve">Это существенно аффинные </w:t>
-      </w:r>
-      <w:r>
-        <w:t>модели</w:t>
+        <w:t>Это существенно аффинные модели</w:t>
       </w:r>
       <w:r>
         <w:t xml:space="preserve"> </w:t>
@@ -32366,10 +32343,7 @@
         </m:r>
       </m:oMath>
       <w:r>
-        <w:t xml:space="preserve"> </w:t>
-      </w:r>
-      <w:r>
-        <w:t xml:space="preserve">и полностью аффинная модель </w:t>
+        <w:t xml:space="preserve"> и полностью аффинная модель </w:t>
       </w:r>
       <m:oMath>
         <m:sSub>
@@ -32483,10 +32457,7 @@
         <w:t>-</w:t>
       </w:r>
       <w:r>
-        <w:t>статистик</w:t>
-      </w:r>
-      <w:r>
-        <w:t>и не превышают единицы и повторно оцениваю модели.</w:t>
+        <w:t>статистики не превышают единицы и повторно оцениваю модели.</w:t>
       </w:r>
       <w:r>
         <w:rPr>
@@ -32706,10 +32677,7 @@
         <w:t>a</w:t>
       </w:r>
       <w:r>
-        <w:t>)</w:t>
-      </w:r>
-      <w:r>
-        <w:t xml:space="preserve"> – </w:t>
+        <w:t xml:space="preserve">) – </w:t>
       </w:r>
       <w:r>
         <w:t>(19</w:t>
@@ -32817,13 +32785,7 @@
           <w:rPr>
             <w:rFonts w:ascii="Cambria Math" w:hAnsi="Cambria Math"/>
           </w:rPr>
-          <m:t>=1</m:t>
-        </m:r>
-        <m:r>
-          <w:rPr>
-            <w:rFonts w:ascii="Cambria Math" w:hAnsi="Cambria Math"/>
-          </w:rPr>
-          <m:t xml:space="preserve">, β=0, </m:t>
+          <m:t xml:space="preserve">=1, β=0, </m:t>
         </m:r>
         <m:r>
           <w:rPr>
@@ -33180,13 +33142,7 @@
               <w:rPr>
                 <w:rFonts w:ascii="Cambria Math" w:hAnsi="Cambria Math"/>
               </w:rPr>
-              <m:t>1</m:t>
-            </m:r>
-            <m:r>
-              <w:rPr>
-                <w:rFonts w:ascii="Cambria Math" w:hAnsi="Cambria Math"/>
-              </w:rPr>
-              <m:t>2</m:t>
+              <m:t>12</m:t>
             </m:r>
           </m:sub>
         </m:sSub>
@@ -33220,13 +33176,7 @@
               <w:rPr>
                 <w:rFonts w:ascii="Cambria Math" w:hAnsi="Cambria Math"/>
               </w:rPr>
-              <m:t>1</m:t>
-            </m:r>
-            <m:r>
-              <w:rPr>
-                <w:rFonts w:ascii="Cambria Math" w:hAnsi="Cambria Math"/>
-              </w:rPr>
-              <m:t>3</m:t>
+              <m:t>13</m:t>
             </m:r>
           </m:sub>
         </m:sSub>
@@ -33770,13 +33720,7 @@
           <w:rPr>
             <w:rFonts w:ascii="Cambria Math" w:hAnsi="Cambria Math"/>
           </w:rPr>
-          <m:t>&lt;3</m:t>
-        </m:r>
-        <m:r>
-          <w:rPr>
-            <w:rFonts w:ascii="Cambria Math" w:hAnsi="Cambria Math"/>
-          </w:rPr>
-          <m:t>, i≠j,</m:t>
+          <m:t>&lt;3, i≠j,</m:t>
         </m:r>
       </m:oMath>
       <w:r>
@@ -33888,13 +33832,7 @@
               <w:rPr>
                 <w:rFonts w:ascii="Cambria Math" w:hAnsi="Cambria Math"/>
               </w:rPr>
-              <m:t>3</m:t>
-            </m:r>
-            <m:r>
-              <w:rPr>
-                <w:rFonts w:ascii="Cambria Math" w:hAnsi="Cambria Math"/>
-              </w:rPr>
-              <m:t>2</m:t>
+              <m:t>32</m:t>
             </m:r>
           </m:sub>
         </m:sSub>
@@ -34036,13 +33974,7 @@
           <w:rPr>
             <w:rFonts w:ascii="Cambria Math" w:hAnsi="Cambria Math"/>
           </w:rPr>
-          <m:t>t</m:t>
-        </m:r>
-        <m:r>
-          <w:rPr>
-            <w:rFonts w:ascii="Cambria Math" w:hAnsi="Cambria Math"/>
-          </w:rPr>
-          <m:t>+</m:t>
+          <m:t>t+</m:t>
         </m:r>
         <m:r>
           <w:rPr>
@@ -34189,13 +34121,7 @@
           <w:rPr>
             <w:rFonts w:ascii="Cambria Math" w:hAnsi="Cambria Math"/>
           </w:rPr>
-          <m:t>t</m:t>
-        </m:r>
-        <m:r>
-          <w:rPr>
-            <w:rFonts w:ascii="Cambria Math" w:hAnsi="Cambria Math"/>
-          </w:rPr>
-          <m:t>+</m:t>
+          <m:t>t+</m:t>
         </m:r>
         <m:r>
           <w:rPr>
@@ -34266,13 +34192,7 @@
         <w:t xml:space="preserve">среди облигаций. В более раннем периоде, доходности были более неустойчивыми, и неустойчивость снижается с увеличением срока погашения. </w:t>
       </w:r>
       <w:r>
-        <w:t xml:space="preserve">В более позднем периоде, волатильность доходности при </w:t>
-      </w:r>
-      <w:r>
-        <w:t>длительных сроках погашения</w:t>
-      </w:r>
-      <w:r>
-        <w:t xml:space="preserve"> была выше по сравнению с короткими сроками. Таким образом, период вне выборки должен обеспечить </w:t>
+        <w:t xml:space="preserve">В более позднем периоде, волатильность доходности при длительных сроках погашения была выше по сравнению с короткими сроками. Таким образом, период вне выборки должен обеспечить </w:t>
       </w:r>
       <w:r>
         <w:t xml:space="preserve">хорошую проверку робастности оцененных аффинных моделей. </w:t>
@@ -34490,14 +34410,7 @@
                             <w:rFonts w:ascii="Cambria Math" w:hAnsi="Cambria Math"/>
                             <w:lang w:val="en-US"/>
                           </w:rPr>
-                          <m:t>5yr</m:t>
-                        </m:r>
-                        <m:r>
-                          <w:rPr>
-                            <w:rFonts w:ascii="Cambria Math" w:hAnsi="Cambria Math"/>
-                            <w:lang w:val="en-US"/>
-                          </w:rPr>
-                          <m:t>,t</m:t>
+                          <m:t>5yr,t</m:t>
                         </m:r>
                       </m:sub>
                     </m:sSub>
@@ -34533,14 +34446,7 @@
                             <w:rFonts w:ascii="Cambria Math" w:hAnsi="Cambria Math"/>
                             <w:lang w:val="en-US"/>
                           </w:rPr>
-                          <m:t>3mo</m:t>
-                        </m:r>
-                        <m:r>
-                          <w:rPr>
-                            <w:rFonts w:ascii="Cambria Math" w:hAnsi="Cambria Math"/>
-                            <w:lang w:val="en-US"/>
-                          </w:rPr>
-                          <m:t>,t</m:t>
+                          <m:t>3mo,t</m:t>
                         </m:r>
                       </m:sub>
                     </m:sSub>
@@ -34578,14 +34484,7 @@
                         <w:rFonts w:ascii="Cambria Math" w:hAnsi="Cambria Math"/>
                         <w:lang w:val="en-US"/>
                       </w:rPr>
-                      <m:t>τ,t</m:t>
-                    </m:r>
-                    <m:r>
-                      <w:rPr>
-                        <w:rFonts w:ascii="Cambria Math" w:hAnsi="Cambria Math"/>
-                        <w:lang w:val="en-US"/>
-                      </w:rPr>
-                      <m:t>+i</m:t>
+                      <m:t>τ,t+i</m:t>
                     </m:r>
                   </m:sub>
                 </m:sSub>
@@ -34852,6 +34751,1323 @@
       <w:r>
         <w:t>стандартным нарушениям гипотезы ожиданий процентных ставок.</w:t>
       </w:r>
+    </w:p>
+    <w:p>
+      <w:r>
+        <w:t>Это нарушение также проявляется в поведении доходностей облигаций в период вне пределов выборки. В столбце «</w:t>
+      </w:r>
+      <w:r>
+        <w:rPr>
+          <w:lang w:val="en-US"/>
+        </w:rPr>
+        <w:t>RW</w:t>
+      </w:r>
+      <w:r>
+        <w:t>»</w:t>
+      </w:r>
+      <w:r>
+        <w:t xml:space="preserve"> </w:t>
+      </w:r>
+      <w:r>
+        <w:t xml:space="preserve">таблицы </w:t>
+      </w:r>
+      <w:r>
+        <w:rPr>
+          <w:lang w:val="en-US"/>
+        </w:rPr>
+        <w:t>IX</w:t>
+      </w:r>
+      <w:r>
+        <w:t xml:space="preserve"> </w:t>
+      </w:r>
+      <w:r>
+        <w:t xml:space="preserve">представлены результаты оценки (26) в период с января 1995 по декабрь 1998. </w:t>
+      </w:r>
+      <w:r>
+        <w:t>Оценки, как правило, более</w:t>
+      </w:r>
+      <w:r>
+        <w:t xml:space="preserve"> отрицательны</w:t>
+      </w:r>
+      <w:r>
+        <w:t>е</w:t>
+      </w:r>
+      <w:r>
+        <w:t xml:space="preserve">, чем у их аналогов в таблице </w:t>
+      </w:r>
+      <w:r>
+        <w:rPr>
+          <w:lang w:val="en-US"/>
+        </w:rPr>
+        <w:t>VII</w:t>
+      </w:r>
+      <w:r>
+        <w:t xml:space="preserve">, хотя значение </w:t>
+      </w:r>
+      <m:oMath>
+        <m:r>
+          <w:rPr>
+            <w:rFonts w:ascii="Cambria Math" w:hAnsi="Cambria Math"/>
+            <w:lang w:val="en-US"/>
+          </w:rPr>
+          <m:t>t</m:t>
+        </m:r>
+      </m:oMath>
+      <w:r>
+        <w:t xml:space="preserve">-статистики меньше, в силу меньшего числа наблюдений. </w:t>
+      </w:r>
+    </w:p>
+    <w:p>
+      <w:r>
+        <w:t xml:space="preserve">В заключительных шести столбцах таблиц </w:t>
+      </w:r>
+      <w:r>
+        <w:rPr>
+          <w:lang w:val="en-US"/>
+        </w:rPr>
+        <w:t>VI</w:t>
+      </w:r>
+      <w:r>
+        <w:t xml:space="preserve"> </w:t>
+      </w:r>
+      <w:r>
+        <w:t xml:space="preserve">– </w:t>
+      </w:r>
+      <w:r>
+        <w:rPr>
+          <w:lang w:val="en-US"/>
+        </w:rPr>
+        <w:t>IX</w:t>
+      </w:r>
+      <w:r>
+        <w:t xml:space="preserve"> </w:t>
+      </w:r>
+      <w:r>
+        <w:t xml:space="preserve">изучается способность прогнозирования различных аффинных моделей. Результаты свидетельствуют о том, что полностью аффинная модель </w:t>
+      </w:r>
+      <m:oMath>
+        <m:sSub>
+          <m:sSubPr>
+            <m:ctrlPr>
+              <w:rPr>
+                <w:rFonts w:ascii="Cambria Math" w:hAnsi="Cambria Math"/>
+                <w:i/>
+              </w:rPr>
+            </m:ctrlPr>
+          </m:sSubPr>
+          <m:e>
+            <m:r>
+              <w:rPr>
+                <w:rFonts w:ascii="Cambria Math" w:hAnsi="Cambria Math"/>
+                <w:lang w:val="en-US"/>
+              </w:rPr>
+              <m:t>A</m:t>
+            </m:r>
+          </m:e>
+          <m:sub>
+            <m:r>
+              <w:rPr>
+                <w:rFonts w:ascii="Cambria Math" w:hAnsi="Cambria Math"/>
+              </w:rPr>
+              <m:t>2</m:t>
+            </m:r>
+          </m:sub>
+        </m:sSub>
+        <m:r>
+          <w:rPr>
+            <w:rFonts w:ascii="Cambria Math" w:hAnsi="Cambria Math"/>
+          </w:rPr>
+          <m:t>(3)</m:t>
+        </m:r>
+      </m:oMath>
+      <w:r>
+        <w:t xml:space="preserve"> несостоятельна при прогнозировании будущих процентных ставок. Данные в таблице </w:t>
+      </w:r>
+      <w:r>
+        <w:rPr>
+          <w:lang w:val="en-US"/>
+        </w:rPr>
+        <w:t>VI</w:t>
+      </w:r>
+      <w:r>
+        <w:t xml:space="preserve"> </w:t>
+      </w:r>
+      <w:r>
+        <w:t xml:space="preserve">свидетельствуют о том, что в пределах выборки как неограниченные, так и предпочтительные характеристики </w:t>
+      </w:r>
+      <w:r>
+        <w:t>производят прогнозы хуже, чем те, что производятся при предположении, что доходности следуют случайному блужданию. Этот невпечатляющий результат отражается и в результатах других полностью аффинных моделей, рассмотренных в данной статье. Для каждой оцениваемой модели, предположение о том, что доходности следуют случайному блужданию, приводит к отличным прогнозам внутри выборки для каждого из сроков погашения и прогнозных диапазонов.  (Эти дополнительные результаты не сообщаются в таблицах.)</w:t>
+      </w:r>
+    </w:p>
+    <w:p>
+      <w:r>
+        <w:t xml:space="preserve">Значения регрессий, представленные в таблице </w:t>
+      </w:r>
+      <w:r>
+        <w:rPr>
+          <w:lang w:val="en-US"/>
+        </w:rPr>
+        <w:t>VII</w:t>
+      </w:r>
+      <w:r>
+        <w:t xml:space="preserve">, показывают, что ошибки прогноза полностью аффинной модели </w:t>
+      </w:r>
+      <m:oMath>
+        <m:sSub>
+          <m:sSubPr>
+            <m:ctrlPr>
+              <w:rPr>
+                <w:rFonts w:ascii="Cambria Math" w:hAnsi="Cambria Math"/>
+                <w:i/>
+              </w:rPr>
+            </m:ctrlPr>
+          </m:sSubPr>
+          <m:e>
+            <m:r>
+              <w:rPr>
+                <w:rFonts w:ascii="Cambria Math" w:hAnsi="Cambria Math"/>
+                <w:lang w:val="en-US"/>
+              </w:rPr>
+              <m:t>A</m:t>
+            </m:r>
+          </m:e>
+          <m:sub>
+            <m:r>
+              <w:rPr>
+                <w:rFonts w:ascii="Cambria Math" w:hAnsi="Cambria Math"/>
+              </w:rPr>
+              <m:t>2</m:t>
+            </m:r>
+          </m:sub>
+        </m:sSub>
+        <m:r>
+          <w:rPr>
+            <w:rFonts w:ascii="Cambria Math" w:hAnsi="Cambria Math"/>
+          </w:rPr>
+          <m:t>(3)</m:t>
+        </m:r>
+      </m:oMath>
+      <w:r>
+        <w:t xml:space="preserve"> сильно отрицательно коррелируют с наклоном временной структуры. </w:t>
+      </w:r>
+      <w:r>
+        <w:t xml:space="preserve">Оценки параметров являются более отрицательными, чем соответствующие оценки параметров в случае случайного блуждания. Эта модель полностью не учитывает информацию прогнозирования в наклоне временной структуры. Когда временная структура более круто наклонена, чем обычно, прогноз МНК говорит о том, что долгосрочные доходности будут падать, а модель прогнозирует, что доходности будут расти. Иными словами, модель согласуется с гипотезой ожиданий, а наблюдаемые доходности облигаций – нет. </w:t>
+      </w:r>
+    </w:p>
+    <w:p>
+      <w:r>
+        <w:t xml:space="preserve">Эта низкая эффективность прогнозирования переносится и на период вне выборки. Данные в таблице </w:t>
+      </w:r>
+      <w:r>
+        <w:rPr>
+          <w:lang w:val="en-US"/>
+        </w:rPr>
+        <w:t>VIII</w:t>
+      </w:r>
+      <w:r>
+        <w:t xml:space="preserve"> </w:t>
+      </w:r>
+      <w:r>
+        <w:t xml:space="preserve">свидетельствуют о том, что неограниченная спецификация производит прогнозы, которые уступают прогнозам с предположением случайного блуждания доходностей в пяти из девяти комбинаций сроков погашения с диапазоном прогнозирования. Предпочтительная спецификация даже еще хуже: </w:t>
+      </w:r>
+      <w:r>
+        <w:t xml:space="preserve">производит худшие прогнозы по семи из девяти комбинациям. Оценки в таблице </w:t>
+      </w:r>
+      <w:r>
+        <w:rPr>
+          <w:lang w:val="en-US"/>
+        </w:rPr>
+        <w:t>IX</w:t>
+      </w:r>
+      <w:r>
+        <w:t xml:space="preserve"> </w:t>
+      </w:r>
+      <w:r>
+        <w:t xml:space="preserve">подтверждают, что прогнозы этой модели имеют неправильный знак взаимосвязи между наклоном временной структуры и будущих изменений доходностей. </w:t>
+      </w:r>
+    </w:p>
+    <w:p>
+      <w:r>
+        <w:lastRenderedPageBreak/>
+        <w:t xml:space="preserve">Существенно аффинные модели производят значительно лучшие прогнозы. Самой успешной моделью в прогнозировании как внутри, так и вне выборки является существенно аффинная, полностью </w:t>
+      </w:r>
+      <w:proofErr w:type="spellStart"/>
+      <w:r>
+        <w:t>гауссовская</w:t>
+      </w:r>
+      <w:proofErr w:type="spellEnd"/>
+      <w:r>
+        <w:t xml:space="preserve"> модель. Результаты в таблице </w:t>
+      </w:r>
+      <w:r>
+        <w:rPr>
+          <w:lang w:val="en-US"/>
+        </w:rPr>
+        <w:t>VI</w:t>
+      </w:r>
+      <w:r>
+        <w:t xml:space="preserve"> </w:t>
+      </w:r>
+      <w:r>
+        <w:t xml:space="preserve">свидетельствуют о том, что в пределах выборки как неограниченная, так и предпочтительная модели </w:t>
+      </w:r>
+      <m:oMath>
+        <m:sSub>
+          <m:sSubPr>
+            <m:ctrlPr>
+              <w:rPr>
+                <w:rFonts w:ascii="Cambria Math" w:hAnsi="Cambria Math"/>
+                <w:i/>
+              </w:rPr>
+            </m:ctrlPr>
+          </m:sSubPr>
+          <m:e>
+            <m:r>
+              <w:rPr>
+                <w:rFonts w:ascii="Cambria Math" w:hAnsi="Cambria Math"/>
+                <w:lang w:val="en-US"/>
+              </w:rPr>
+              <m:t>A</m:t>
+            </m:r>
+          </m:e>
+          <m:sub>
+            <m:r>
+              <w:rPr>
+                <w:rFonts w:ascii="Cambria Math" w:hAnsi="Cambria Math"/>
+              </w:rPr>
+              <m:t>0</m:t>
+            </m:r>
+          </m:sub>
+        </m:sSub>
+        <m:r>
+          <w:rPr>
+            <w:rFonts w:ascii="Cambria Math" w:hAnsi="Cambria Math"/>
+          </w:rPr>
+          <m:t>(3)</m:t>
+        </m:r>
+      </m:oMath>
+      <w:r>
+        <w:t xml:space="preserve"> </w:t>
+      </w:r>
+      <w:proofErr w:type="spellStart"/>
+      <w:r>
+        <w:rPr>
+          <w:highlight w:val="yellow"/>
+        </w:rPr>
+        <w:t>outforecast</w:t>
+      </w:r>
+      <w:proofErr w:type="spellEnd"/>
+      <w:r>
+        <w:t xml:space="preserve"> МНК регрессии (и, следовательно, также </w:t>
+      </w:r>
+      <w:proofErr w:type="spellStart"/>
+      <w:r>
+        <w:rPr>
+          <w:highlight w:val="yellow"/>
+        </w:rPr>
+        <w:t>outforecast</w:t>
+      </w:r>
+      <w:proofErr w:type="spellEnd"/>
+      <w:r>
+        <w:t xml:space="preserve"> при предположении о случайном блуждании) для каждой из комбинаций сроков погашения и диапазона прогнозирования. В таблице </w:t>
+      </w:r>
+      <w:r>
+        <w:rPr>
+          <w:lang w:val="en-US"/>
+        </w:rPr>
+        <w:t>VIII</w:t>
+      </w:r>
+      <w:r>
+        <w:t xml:space="preserve"> приведено </w:t>
+      </w:r>
+      <w:r>
+        <w:t xml:space="preserve">то же самое для данных вне выборки. Кроме того, эти прогнозы охватывают предсказательную способность наклона временной структуры. В таблицах </w:t>
+      </w:r>
+      <w:r>
+        <w:rPr>
+          <w:lang w:val="en-US"/>
+        </w:rPr>
+        <w:t>VII</w:t>
+      </w:r>
+      <w:r>
+        <w:t xml:space="preserve"> </w:t>
+      </w:r>
+      <w:r>
+        <w:t xml:space="preserve">и </w:t>
+      </w:r>
+      <w:r>
+        <w:rPr>
+          <w:lang w:val="en-US"/>
+        </w:rPr>
+        <w:t>IX</w:t>
+      </w:r>
+      <w:r>
+        <w:t xml:space="preserve"> единственным доказательством предсказуемости ошибок прогнозирования являются ошибки прогноза вне выборки для десятилетних облигаций и двенадцатимесячным диапазоном. </w:t>
+      </w:r>
+    </w:p>
+    <w:p>
+      <w:r>
+        <w:t xml:space="preserve">Существенно аффинная модель </w:t>
+      </w:r>
+      <m:oMath>
+        <m:sSub>
+          <m:sSubPr>
+            <m:ctrlPr>
+              <w:rPr>
+                <w:rFonts w:ascii="Cambria Math" w:hAnsi="Cambria Math"/>
+                <w:i/>
+              </w:rPr>
+            </m:ctrlPr>
+          </m:sSubPr>
+          <m:e>
+            <m:r>
+              <w:rPr>
+                <w:rFonts w:ascii="Cambria Math" w:hAnsi="Cambria Math"/>
+                <w:lang w:val="en-US"/>
+              </w:rPr>
+              <m:t>A</m:t>
+            </m:r>
+          </m:e>
+          <m:sub>
+            <m:r>
+              <w:rPr>
+                <w:rFonts w:ascii="Cambria Math" w:hAnsi="Cambria Math"/>
+              </w:rPr>
+              <m:t>1</m:t>
+            </m:r>
+          </m:sub>
+        </m:sSub>
+        <m:r>
+          <w:rPr>
+            <w:rFonts w:ascii="Cambria Math" w:hAnsi="Cambria Math"/>
+          </w:rPr>
+          <m:t>(3)</m:t>
+        </m:r>
+      </m:oMath>
+      <w:r>
+        <w:t xml:space="preserve"> не является столь успешной в прогнозировании как </w:t>
+      </w:r>
+      <w:proofErr w:type="spellStart"/>
+      <w:r>
+        <w:t>гауссовская</w:t>
+      </w:r>
+      <w:proofErr w:type="spellEnd"/>
+      <w:r>
+        <w:t xml:space="preserve"> модель. Из таблиц</w:t>
+      </w:r>
+      <w:r>
+        <w:t>ы</w:t>
+      </w:r>
+      <w:r>
+        <w:t xml:space="preserve"> </w:t>
+      </w:r>
+      <w:r>
+        <w:rPr>
+          <w:lang w:val="en-US"/>
+        </w:rPr>
+        <w:t>VI</w:t>
+      </w:r>
+      <w:r>
+        <w:t xml:space="preserve"> </w:t>
+      </w:r>
+      <w:r>
+        <w:t xml:space="preserve">мы видим, что </w:t>
+      </w:r>
+      <w:r>
+        <w:t xml:space="preserve">прогнозы внутри выборки неограниченной и предпочтительной спецификаций, как правило, превосходят прогнозы со случайным блужданием, </w:t>
+      </w:r>
+      <w:r>
+        <w:t xml:space="preserve">но </w:t>
+      </w:r>
+      <w:proofErr w:type="spellStart"/>
+      <w:r>
+        <w:rPr>
+          <w:highlight w:val="yellow"/>
+        </w:rPr>
+        <w:t>outforecast</w:t>
+      </w:r>
+      <w:proofErr w:type="spellEnd"/>
+      <w:r>
+        <w:t xml:space="preserve"> МНК регрессии только для половины комбинаций срок погашения/диапазон. Кроме того, из таблицы </w:t>
+      </w:r>
+      <w:r>
+        <w:rPr>
+          <w:lang w:val="en-US"/>
+        </w:rPr>
+        <w:t>VIII</w:t>
+      </w:r>
+      <w:r>
+        <w:t xml:space="preserve">, </w:t>
+      </w:r>
+      <w:r>
+        <w:t xml:space="preserve">ошибки прогноза отрицательно коррелируют с наклоном кривой доходности. Статистическая сила этой отрицательной корреляции возрастает с удлинением срока погашения облигации и диапазона прогнозирования. </w:t>
+      </w:r>
+    </w:p>
+    <w:p>
+      <w:r>
+        <w:t xml:space="preserve">Исследование таблицы </w:t>
+      </w:r>
+      <w:r>
+        <w:rPr>
+          <w:lang w:val="en-US"/>
+        </w:rPr>
+        <w:t>VIII</w:t>
+      </w:r>
+      <w:r>
+        <w:t xml:space="preserve"> </w:t>
+      </w:r>
+      <w:r>
+        <w:t xml:space="preserve">показывает, что эта существенно аффинная модель работает немного лучше вне выборки. Прогнозы от предпочтительной спецификации превосходят прогнозы в случаях случайного блуждания и МНК на всех сроках погашения и диапазонах прогноза. Тем не менее, таблица </w:t>
+      </w:r>
+      <w:r>
+        <w:rPr>
+          <w:lang w:val="en-US"/>
+        </w:rPr>
+        <w:t>IX</w:t>
+      </w:r>
+      <w:r>
+        <w:t xml:space="preserve"> </w:t>
+      </w:r>
+      <w:r>
+        <w:t xml:space="preserve">указывает на то, что ошибки прогноза модели вне выборки отрицательно коррелируют с наклоном кривой доходности. Таким образом, модель не охватывает некоторую часть предсказательной способности наклона временной структуры. </w:t>
+      </w:r>
+    </w:p>
+    <w:p>
+      <w:r>
+        <w:t xml:space="preserve">Общим шаблоном в этих прогнозах является то, что предсказательная способность ухудшается с улучшением способности аппроксимировать вариацию во времени условных дисперсий. Модель </w:t>
+      </w:r>
+      <m:oMath>
+        <m:sSub>
+          <m:sSubPr>
+            <m:ctrlPr>
+              <w:rPr>
+                <w:rFonts w:ascii="Cambria Math" w:hAnsi="Cambria Math"/>
+                <w:i/>
+              </w:rPr>
+            </m:ctrlPr>
+          </m:sSubPr>
+          <m:e>
+            <m:r>
+              <w:rPr>
+                <w:rFonts w:ascii="Cambria Math" w:hAnsi="Cambria Math"/>
+                <w:lang w:val="en-US"/>
+              </w:rPr>
+              <m:t>A</m:t>
+            </m:r>
+          </m:e>
+          <m:sub>
+            <m:r>
+              <w:rPr>
+                <w:rFonts w:ascii="Cambria Math" w:hAnsi="Cambria Math"/>
+              </w:rPr>
+              <m:t>0</m:t>
+            </m:r>
+          </m:sub>
+        </m:sSub>
+        <m:r>
+          <w:rPr>
+            <w:rFonts w:ascii="Cambria Math" w:hAnsi="Cambria Math"/>
+          </w:rPr>
+          <m:t>(3)</m:t>
+        </m:r>
+      </m:oMath>
+      <w:r>
+        <w:t>, х</w:t>
+      </w:r>
+      <w:proofErr w:type="spellStart"/>
+      <w:r>
+        <w:t>отя</w:t>
+      </w:r>
+      <w:proofErr w:type="spellEnd"/>
+      <w:r>
+        <w:t xml:space="preserve"> ее предсказательная способность является лучшей, имеет самое низкое значение МКМП среди трех моделей, рассматриваемых здесь, потому что в ней волатильности доходности предполагаются постоянными во времени. </w:t>
+      </w:r>
+      <w:r>
+        <w:t xml:space="preserve">Несмотря на плохую эффективность прогнозирования, модель </w:t>
+      </w:r>
+      <m:oMath>
+        <m:sSub>
+          <m:sSubPr>
+            <m:ctrlPr>
+              <w:rPr>
+                <w:rFonts w:ascii="Cambria Math" w:hAnsi="Cambria Math"/>
+                <w:i/>
+              </w:rPr>
+            </m:ctrlPr>
+          </m:sSubPr>
+          <m:e>
+            <m:r>
+              <w:rPr>
+                <w:rFonts w:ascii="Cambria Math" w:hAnsi="Cambria Math"/>
+                <w:lang w:val="en-US"/>
+              </w:rPr>
+              <m:t>A</m:t>
+            </m:r>
+          </m:e>
+          <m:sub>
+            <m:r>
+              <w:rPr>
+                <w:rFonts w:ascii="Cambria Math" w:hAnsi="Cambria Math"/>
+              </w:rPr>
+              <m:t>2</m:t>
+            </m:r>
+          </m:sub>
+        </m:sSub>
+        <m:r>
+          <w:rPr>
+            <w:rFonts w:ascii="Cambria Math" w:hAnsi="Cambria Math"/>
+          </w:rPr>
+          <m:t>(3)</m:t>
+        </m:r>
+      </m:oMath>
+      <w:r>
+        <w:t xml:space="preserve"> имеет гораздо большее значение МКМП, чем какая-либо из существенно аффинных моделей, рассматриваемых здесь, в силу ее способности аппроксимировать вариации волатильностей. В следующем разделе мы рассмотрим более явно компромисс между способностью прогнозирования и изменяющимися во времени волатильностями. </w:t>
+      </w:r>
+    </w:p>
+    <w:p>
+      <w:pPr>
+        <w:pStyle w:val="2"/>
+        <w:numPr>
+          <w:ilvl w:val="1"/>
+          <w:numId w:val="1"/>
+        </w:numPr>
+      </w:pPr>
+      <w:r>
+        <w:t>Предсказуемость избыточных доходов и волатильностей</w:t>
+      </w:r>
+    </w:p>
+    <w:p>
+      <w:r>
+        <w:t xml:space="preserve">Несколько диаграмм помогают пролить свет на поведение этих конкурирующих моделей. Рисунок 1 представляет собой графическое отображение поведения предпочтительной существенно аффинной модели </w:t>
+      </w:r>
+      <m:oMath>
+        <m:sSub>
+          <m:sSubPr>
+            <m:ctrlPr>
+              <w:rPr>
+                <w:rFonts w:ascii="Cambria Math" w:hAnsi="Cambria Math"/>
+                <w:i/>
+              </w:rPr>
+            </m:ctrlPr>
+          </m:sSubPr>
+          <m:e>
+            <m:r>
+              <w:rPr>
+                <w:rFonts w:ascii="Cambria Math" w:hAnsi="Cambria Math"/>
+                <w:lang w:val="en-US"/>
+              </w:rPr>
+              <m:t>A</m:t>
+            </m:r>
+          </m:e>
+          <m:sub>
+            <m:r>
+              <w:rPr>
+                <w:rFonts w:ascii="Cambria Math" w:hAnsi="Cambria Math"/>
+              </w:rPr>
+              <m:t>0</m:t>
+            </m:r>
+          </m:sub>
+        </m:sSub>
+        <m:r>
+          <w:rPr>
+            <w:rFonts w:ascii="Cambria Math" w:hAnsi="Cambria Math"/>
+          </w:rPr>
+          <m:t>(3)</m:t>
+        </m:r>
+      </m:oMath>
+      <w:r>
+        <w:t xml:space="preserve">. Панель </w:t>
+      </w:r>
+      <w:r>
+        <w:rPr>
+          <w:lang w:val="en-US"/>
+        </w:rPr>
+        <w:t>A</w:t>
+      </w:r>
+      <w:r>
+        <w:t xml:space="preserve"> </w:t>
+      </w:r>
+      <w:r>
+        <w:t xml:space="preserve">отображает текущие влияния, которые </w:t>
+      </w:r>
+      <w:r>
+        <w:t>оказывают</w:t>
+      </w:r>
+      <w:r>
+        <w:t xml:space="preserve"> отдельные скачки стандартного </w:t>
+      </w:r>
+      <w:r>
+        <w:lastRenderedPageBreak/>
+        <w:t xml:space="preserve">отклонения каждого фактора на временную структуру доходностей. Три скачка могут быть интерпретированы как скачок уровня (обозначен длинными штрихами), </w:t>
+      </w:r>
+      <w:r>
+        <w:t xml:space="preserve">скачок наклона (обозначен сплошной линией) и кривизны (обозначен короткими штрихами). Панель </w:t>
+      </w:r>
+      <w:r>
+        <w:rPr>
+          <w:lang w:val="en-US"/>
+        </w:rPr>
+        <w:t>B</w:t>
+      </w:r>
+      <w:r>
+        <w:t xml:space="preserve"> </w:t>
+      </w:r>
+      <w:r>
+        <w:t xml:space="preserve">отображает (несуществующее) текущее влияние этих скачков на дисперсии доходностей. </w:t>
+      </w:r>
+    </w:p>
+    <w:p>
+      <w:r>
+        <w:t xml:space="preserve">Панель </w:t>
+      </w:r>
+      <w:r>
+        <w:rPr>
+          <w:lang w:val="en-US"/>
+        </w:rPr>
+        <w:t>C</w:t>
+      </w:r>
+      <w:r>
+        <w:t xml:space="preserve"> </w:t>
+      </w:r>
+      <w:r>
+        <w:t xml:space="preserve">отображает влияние, которые оказывают эти скачки на текущие ожидаемые избыточные доходы по облигациям (сверх </w:t>
+      </w:r>
+      <m:oMath>
+        <m:sSub>
+          <m:sSubPr>
+            <m:ctrlPr>
+              <w:rPr>
+                <w:rFonts w:ascii="Cambria Math" w:hAnsi="Cambria Math"/>
+                <w:i/>
+              </w:rPr>
+            </m:ctrlPr>
+          </m:sSubPr>
+          <m:e>
+            <m:r>
+              <w:rPr>
+                <w:rFonts w:ascii="Cambria Math" w:hAnsi="Cambria Math"/>
+              </w:rPr>
+              <m:t>r</m:t>
+            </m:r>
+          </m:e>
+          <m:sub>
+            <m:r>
+              <w:rPr>
+                <w:rFonts w:ascii="Cambria Math" w:hAnsi="Cambria Math"/>
+              </w:rPr>
+              <m:t>t</m:t>
+            </m:r>
+          </m:sub>
+        </m:sSub>
+      </m:oMath>
+      <w:r>
+        <w:t>).</w:t>
+      </w:r>
+      <w:r>
+        <w:t xml:space="preserve"> </w:t>
+      </w:r>
+      <w:r>
+        <w:t xml:space="preserve">Есть два различных типа скачков ожидаемой доходности. Короткими штрихами обозначен скачок соответствующий скачку кривизны на панели </w:t>
+      </w:r>
+      <w:r>
+        <w:rPr>
+          <w:lang w:val="en-US"/>
+        </w:rPr>
+        <w:t>A</w:t>
+      </w:r>
+      <w:r>
+        <w:t xml:space="preserve">. </w:t>
+      </w:r>
+      <w:r>
+        <w:t xml:space="preserve">Этот скачок оказывает сильное влияние на текущие ожидаемые доходности, однако ненадолго. (Последний факт не виден на панели). Таким образом, этот скачок является причиной высокочастотных колебаний ожидаемых избыточных доходов. </w:t>
+      </w:r>
+    </w:p>
+    <w:p>
+      <w:r>
+        <w:t xml:space="preserve">Другой тип скачка в ожидаемых избыточных доходах соответствует скачку наклона из панели </w:t>
+      </w:r>
+      <w:r>
+        <w:rPr>
+          <w:lang w:val="en-US"/>
+        </w:rPr>
+        <w:t>A</w:t>
+      </w:r>
+      <w:r>
+        <w:t xml:space="preserve">. </w:t>
+      </w:r>
+      <w:r>
+        <w:t xml:space="preserve">Он оказывает более продолжительное влияние (это также не видно на панели), и, таким образом, является причиной более стойких колебаний ожидаемых доходов. Совокупное воздействие этих скачков на ожидаемые избыточные доходы двухлетних облигаций изображено на панели </w:t>
+      </w:r>
+      <w:r>
+        <w:rPr>
+          <w:lang w:val="en-US"/>
+        </w:rPr>
+        <w:t>E</w:t>
+      </w:r>
+      <w:r>
+        <w:t xml:space="preserve">. </w:t>
+      </w:r>
+      <w:r>
+        <w:t xml:space="preserve">Панель </w:t>
+      </w:r>
+      <w:r>
+        <w:rPr>
+          <w:lang w:val="en-US"/>
+        </w:rPr>
+        <w:t>F</w:t>
+      </w:r>
+      <w:r>
+        <w:t xml:space="preserve"> </w:t>
+      </w:r>
+      <w:r>
+        <w:t xml:space="preserve">является таким же графиком для десятилетней облигации. </w:t>
+      </w:r>
+      <w:r>
+        <w:t xml:space="preserve">Эти последние панели показывают, что ожидаемые избыточные доходы резко и широко колеблется около нуля. Например, ожидаемый текущий избыточный доход, изображенный на панели </w:t>
+      </w:r>
+      <w:r>
+        <w:rPr>
+          <w:lang w:val="en-US"/>
+        </w:rPr>
+        <w:t>E</w:t>
+      </w:r>
+      <w:r>
+        <w:t xml:space="preserve">, имеет среднее значение 1,25 процента и стандартное отклонение 3,09 процента. </w:t>
+      </w:r>
+    </w:p>
+    <w:p>
+      <w:r>
+        <w:t>Поскольку эта модель оказалась настолько успешной в прогнозировании будущих доходностей, стоит провести более тщательное исследование. Интуитивный способ интерпретирования скачков доходностей облигаций - это разложить скачки на скачки ожидаемых будущих краткосрочных процентных ставок и скачки ожидаемых избыточных доходов. Это разложение является простым, поэтому я не буду обсуждать его здесь подробно. Вместо этого я просто подведу итоги.</w:t>
+      </w:r>
+    </w:p>
+    <w:p>
+      <w:r>
+        <w:t xml:space="preserve">Положительный скачок уровня соответствует немедленному, почти постоянному, увеличению краткосрочных процентных ставок. </w:t>
+      </w:r>
+      <w:r>
+        <w:t xml:space="preserve">Половина времени влияния скачка на краткосрочные процентные ставки составляет более чем одиннадцать лет. Поскольку скачек существенно </w:t>
+      </w:r>
+      <w:r>
+        <w:t>не</w:t>
+      </w:r>
+      <w:r>
+        <w:t xml:space="preserve"> изменяет необходимые инвесторам избыточные доходы по облигациям, доходности краткосрочных и долгосрочных облигаций реагируют на этот скачок таким же образом. </w:t>
+      </w:r>
+    </w:p>
+    <w:p>
+      <w:r>
+        <w:t xml:space="preserve">Положительный скачок наклона соответствует немедленному увеличению краткосрочных процентных ставок, который длится примерно столько же, сколько и бизнес-цикл. Половина времени влияния скачка составляет четыре года. Так как ожидается, что краткосрочные процентные ставки снизятся со временем, скачок уменьшает наклон </w:t>
+      </w:r>
+      <w:r>
+        <w:t xml:space="preserve">временной структуры. Скачок также снижает ожидаемую избыточную доходность по облигациям, влияя на вектор цены риска. Мы можем увидеть это в параметрах матрицы </w:t>
+      </w:r>
+      <m:oMath>
+        <m:sSub>
+          <m:sSubPr>
+            <m:ctrlPr>
+              <w:rPr>
+                <w:rFonts w:ascii="Cambria Math" w:hAnsi="Cambria Math"/>
+                <w:i/>
+              </w:rPr>
+            </m:ctrlPr>
+          </m:sSubPr>
+          <m:e>
+            <m:r>
+              <w:rPr>
+                <w:rFonts w:ascii="Cambria Math" w:hAnsi="Cambria Math"/>
+              </w:rPr>
+              <m:t>λ</m:t>
+            </m:r>
+          </m:e>
+          <m:sub>
+            <m:r>
+              <w:rPr>
+                <w:rFonts w:ascii="Cambria Math" w:hAnsi="Cambria Math"/>
+              </w:rPr>
+              <m:t>2</m:t>
+            </m:r>
+          </m:sub>
+        </m:sSub>
+        <m:r>
+          <w:rPr>
+            <w:rFonts w:ascii="Cambria Math" w:hAnsi="Cambria Math"/>
+          </w:rPr>
+          <m:t xml:space="preserve"> </m:t>
+        </m:r>
+      </m:oMath>
+      <w:r>
+        <w:t xml:space="preserve">в таблице </w:t>
+      </w:r>
+      <w:r>
+        <w:rPr>
+          <w:lang w:val="en-US"/>
+        </w:rPr>
+        <w:t>III</w:t>
+      </w:r>
+      <w:r>
+        <w:t xml:space="preserve">. </w:t>
+      </w:r>
+      <w:r>
+        <w:t xml:space="preserve">Увеличение первого фактора (фактора наклона) влияет на цену риска третьего фактора (фактора уровня) через </w:t>
+      </w:r>
+      <w:r>
+        <w:lastRenderedPageBreak/>
+        <w:t xml:space="preserve">элемент (3, 1) матрицы </w:t>
+      </w:r>
+      <m:oMath>
+        <m:sSub>
+          <m:sSubPr>
+            <m:ctrlPr>
+              <w:rPr>
+                <w:rFonts w:ascii="Cambria Math" w:hAnsi="Cambria Math"/>
+                <w:i/>
+              </w:rPr>
+            </m:ctrlPr>
+          </m:sSubPr>
+          <m:e>
+            <m:r>
+              <w:rPr>
+                <w:rFonts w:ascii="Cambria Math" w:hAnsi="Cambria Math"/>
+              </w:rPr>
+              <m:t>λ</m:t>
+            </m:r>
+          </m:e>
+          <m:sub>
+            <m:r>
+              <w:rPr>
+                <w:rFonts w:ascii="Cambria Math" w:hAnsi="Cambria Math"/>
+              </w:rPr>
+              <m:t>2</m:t>
+            </m:r>
+          </m:sub>
+        </m:sSub>
+      </m:oMath>
+      <w:r>
+        <w:t xml:space="preserve">. </w:t>
+      </w:r>
+      <w:r>
+        <w:t xml:space="preserve">Это снижение ожидаемых доходов дополнительно уменьшает наклон временной структуры, поскольку доходы по долгосрочным облигациям более чувствительны, чем доходы по краткосрочным облигациям, к скачкам уровня и, таким образом, к цене риска скачков уровня. </w:t>
+      </w:r>
+    </w:p>
+    <w:p>
+      <w:r>
+        <w:t>Кривизна очень похожа на</w:t>
+      </w:r>
+      <w:r>
+        <w:t xml:space="preserve"> </w:t>
+      </w:r>
+      <w:r>
+        <w:t>фактор «</w:t>
+      </w:r>
+      <m:oMath>
+        <m:sSub>
+          <m:sSubPr>
+            <m:ctrlPr>
+              <w:rPr>
+                <w:rFonts w:ascii="Cambria Math" w:hAnsi="Cambria Math"/>
+                <w:i/>
+              </w:rPr>
+            </m:ctrlPr>
+          </m:sSubPr>
+          <m:e>
+            <m:r>
+              <w:rPr>
+                <w:rFonts w:ascii="Cambria Math" w:hAnsi="Cambria Math"/>
+                <w:lang w:val="en-US"/>
+              </w:rPr>
+              <m:t>f</m:t>
+            </m:r>
+          </m:e>
+          <m:sub>
+            <m:r>
+              <w:rPr>
+                <w:rFonts w:ascii="Cambria Math" w:hAnsi="Cambria Math"/>
+              </w:rPr>
+              <m:t>t</m:t>
+            </m:r>
+          </m:sub>
+        </m:sSub>
+      </m:oMath>
+      <w:r>
+        <w:t>»</w:t>
+      </w:r>
+      <w:r>
+        <w:t xml:space="preserve"> </w:t>
+      </w:r>
+      <w:r>
+        <w:t xml:space="preserve">из двухфакторного примера, приведенного в разделе 2. </w:t>
+      </w:r>
+      <w:r>
+        <w:t xml:space="preserve">Скачок кривизны в основном </w:t>
+      </w:r>
+      <w:r>
+        <w:t xml:space="preserve">не влияет на текущие или будущие краткосрочные процентные ставки. Вместо этого, этот скачок изменяет необходимые инвесторам избыточные доходы по облигациям, влияя на цену риска, связанного с факторами уровня и наклона. Период влияния такого скачки составляет менее трех месяцев. Мы можем назвать его скачком «стремления к качеству». Инвесторы испытывают недолгие периоды нежелания владеть рискованными инструментами казначейства, тем самым увеличивая ожидаемую избыточную доходность по облигациям. </w:t>
+      </w:r>
+    </w:p>
+    <w:p>
+      <w:r>
+        <w:t xml:space="preserve">Рисунок 2 содержит информацию о предпочтительной существенно аффинной модели </w:t>
+      </w:r>
+      <m:oMath>
+        <m:sSub>
+          <m:sSubPr>
+            <m:ctrlPr>
+              <w:rPr>
+                <w:rFonts w:ascii="Cambria Math" w:hAnsi="Cambria Math"/>
+                <w:i/>
+              </w:rPr>
+            </m:ctrlPr>
+          </m:sSubPr>
+          <m:e>
+            <m:r>
+              <w:rPr>
+                <w:rFonts w:ascii="Cambria Math" w:hAnsi="Cambria Math"/>
+                <w:lang w:val="en-US"/>
+              </w:rPr>
+              <m:t>A</m:t>
+            </m:r>
+          </m:e>
+          <m:sub>
+            <m:r>
+              <w:rPr>
+                <w:rFonts w:ascii="Cambria Math" w:hAnsi="Cambria Math"/>
+              </w:rPr>
+              <m:t>1</m:t>
+            </m:r>
+          </m:sub>
+        </m:sSub>
+        <m:r>
+          <w:rPr>
+            <w:rFonts w:ascii="Cambria Math" w:hAnsi="Cambria Math"/>
+          </w:rPr>
+          <m:t>(3)</m:t>
+        </m:r>
+      </m:oMath>
+      <w:r>
+        <w:t xml:space="preserve">. Панель </w:t>
+      </w:r>
+      <w:r>
+        <w:rPr>
+          <w:lang w:val="en-US"/>
+        </w:rPr>
+        <w:t>A</w:t>
+      </w:r>
+      <w:r>
+        <w:t xml:space="preserve"> </w:t>
+      </w:r>
+      <w:r>
+        <w:t xml:space="preserve">отображает скачок уровня, скачок наклона и скачок кривизны. Сплошная линия соответствует скачку уровня, который влияет на </w:t>
+      </w:r>
+      <w:r>
+        <w:t xml:space="preserve">условную дисперсию доходности, как показано на панели </w:t>
+      </w:r>
+      <w:r>
+        <w:rPr>
+          <w:lang w:val="en-US"/>
+        </w:rPr>
+        <w:t>B</w:t>
+      </w:r>
+      <w:r>
+        <w:t xml:space="preserve">. </w:t>
+      </w:r>
+      <w:r>
+        <w:t xml:space="preserve">Пунктирная линия с длинными штрихами соответствует скачку кривизны, и на панели </w:t>
+      </w:r>
+      <w:r>
+        <w:rPr>
+          <w:lang w:val="en-US"/>
+        </w:rPr>
+        <w:t>C</w:t>
+      </w:r>
+      <w:r>
+        <w:t xml:space="preserve"> мы видим его сильное влияние на ожидаемые избыточные доходы. Тем не менее, панель </w:t>
+      </w:r>
+      <w:r>
+        <w:rPr>
+          <w:lang w:val="en-US"/>
+        </w:rPr>
+        <w:t>C</w:t>
+      </w:r>
+      <w:r>
+        <w:t xml:space="preserve"> также указывает на то, что два других скачка оказывают незначительное влияние на ожидаемые избыточные доходы. Результирующий эффект состоит в том, что на панелях </w:t>
+      </w:r>
+      <w:r>
+        <w:rPr>
+          <w:lang w:val="en-US"/>
+        </w:rPr>
+        <w:t>E</w:t>
+      </w:r>
+      <w:r>
+        <w:t xml:space="preserve"> и </w:t>
+      </w:r>
+      <w:r>
+        <w:rPr>
+          <w:lang w:val="en-US"/>
+        </w:rPr>
+        <w:t>F</w:t>
+      </w:r>
+      <w:r>
+        <w:t xml:space="preserve"> колебания ожидаемых избыточных доходов менее </w:t>
+      </w:r>
+      <w:proofErr w:type="spellStart"/>
+      <w:r>
+        <w:t>волатильны</w:t>
+      </w:r>
+      <w:proofErr w:type="spellEnd"/>
+      <w:r>
+        <w:t xml:space="preserve">, чем колебания на соответствующих панелях на рисунке 1. Например, текущий ожидаемый избыточный доход на панели E имеет среднее в 1,90 процентов и стандартное отклонение в 1,85 процентов. </w:t>
+      </w:r>
+    </w:p>
+    <w:p>
+      <w:r>
+        <w:t xml:space="preserve">Почему скачок наклона влияет на ожидаемые избыточные доходы на рисунке 1, но не влияет на рисунке 2? Ответ заключается в том, что способ влияния, доступный в модели, лежащей в основе рисунка 1, недоступен в модели, лежащей в основе рисунка 2. Панель </w:t>
+      </w:r>
+      <w:r>
+        <w:rPr>
+          <w:lang w:val="en-US"/>
+        </w:rPr>
+        <w:t>C</w:t>
+      </w:r>
+      <w:r>
+        <w:t xml:space="preserve"> на рисунке 1 отражает взаимосвязь м</w:t>
+      </w:r>
+      <w:r>
+        <w:t>е</w:t>
+      </w:r>
+      <w:r>
+        <w:t xml:space="preserve">жду скачками наклона и скачками цены риска скачков </w:t>
+      </w:r>
+      <w:r>
+        <w:t xml:space="preserve">уровня. Эти перекрестные отношения более ограничены в существенно аффинной модели </w:t>
+      </w:r>
+      <m:oMath>
+        <m:sSub>
+          <m:sSubPr>
+            <m:ctrlPr>
+              <w:rPr>
+                <w:rFonts w:ascii="Cambria Math" w:hAnsi="Cambria Math"/>
+                <w:i/>
+              </w:rPr>
+            </m:ctrlPr>
+          </m:sSubPr>
+          <m:e>
+            <m:r>
+              <w:rPr>
+                <w:rFonts w:ascii="Cambria Math" w:hAnsi="Cambria Math"/>
+                <w:lang w:val="en-US"/>
+              </w:rPr>
+              <m:t>A</m:t>
+            </m:r>
+          </m:e>
+          <m:sub>
+            <m:r>
+              <w:rPr>
+                <w:rFonts w:ascii="Cambria Math" w:hAnsi="Cambria Math"/>
+              </w:rPr>
+              <m:t>1</m:t>
+            </m:r>
+          </m:sub>
+        </m:sSub>
+        <m:r>
+          <w:rPr>
+            <w:rFonts w:ascii="Cambria Math" w:hAnsi="Cambria Math"/>
+          </w:rPr>
+          <m:t>(3)</m:t>
+        </m:r>
+      </m:oMath>
+      <w:r>
+        <w:t>. В кан</w:t>
+      </w:r>
+      <w:r>
+        <w:t xml:space="preserve">онической форме, первый фактор управляет условными волатильностями, так что его цена риска не может быть затронута другими факторами. На рисунке 2 показано, что этим первым фактором является фактор уровня; скачки наклона не влияют на его цену риска. Поэтому эта модель дает худшие прогнозы будущих доходностей </w:t>
+      </w:r>
+      <w:r>
+        <w:t xml:space="preserve"> </w:t>
+      </w:r>
+      <w:r>
+        <w:t xml:space="preserve">облигаций, по сравнению с существенно аффинной моделью </w:t>
+      </w:r>
+      <m:oMath>
+        <m:sSub>
+          <m:sSubPr>
+            <m:ctrlPr>
+              <w:rPr>
+                <w:rFonts w:ascii="Cambria Math" w:hAnsi="Cambria Math"/>
+                <w:i/>
+              </w:rPr>
+            </m:ctrlPr>
+          </m:sSubPr>
+          <m:e>
+            <m:r>
+              <w:rPr>
+                <w:rFonts w:ascii="Cambria Math" w:hAnsi="Cambria Math"/>
+                <w:lang w:val="en-US"/>
+              </w:rPr>
+              <m:t>A</m:t>
+            </m:r>
+          </m:e>
+          <m:sub>
+            <m:r>
+              <w:rPr>
+                <w:rFonts w:ascii="Cambria Math" w:hAnsi="Cambria Math"/>
+              </w:rPr>
+              <m:t>0</m:t>
+            </m:r>
+          </m:sub>
+        </m:sSub>
+        <m:r>
+          <w:rPr>
+            <w:rFonts w:ascii="Cambria Math" w:hAnsi="Cambria Math"/>
+          </w:rPr>
+          <m:t>(3)</m:t>
+        </m:r>
+      </m:oMath>
+      <w:r>
+        <w:t xml:space="preserve">. </w:t>
+      </w:r>
+    </w:p>
+    <w:p>
+      <w:r>
+        <w:t xml:space="preserve">Рисунок 3 показывает те же панели для предпочтительной полностью аффинной модели </w:t>
+      </w:r>
+      <m:oMath>
+        <m:sSub>
+          <m:sSubPr>
+            <m:ctrlPr>
+              <w:rPr>
+                <w:rFonts w:ascii="Cambria Math" w:hAnsi="Cambria Math"/>
+                <w:i/>
+              </w:rPr>
+            </m:ctrlPr>
+          </m:sSubPr>
+          <m:e>
+            <m:r>
+              <w:rPr>
+                <w:rFonts w:ascii="Cambria Math" w:hAnsi="Cambria Math"/>
+                <w:lang w:val="en-US"/>
+              </w:rPr>
+              <m:t>A</m:t>
+            </m:r>
+          </m:e>
+          <m:sub>
+            <m:r>
+              <w:rPr>
+                <w:rFonts w:ascii="Cambria Math" w:hAnsi="Cambria Math"/>
+              </w:rPr>
+              <m:t>2</m:t>
+            </m:r>
+          </m:sub>
+        </m:sSub>
+        <m:r>
+          <w:rPr>
+            <w:rFonts w:ascii="Cambria Math" w:hAnsi="Cambria Math"/>
+          </w:rPr>
+          <m:t>(3)</m:t>
+        </m:r>
+      </m:oMath>
+      <w:r>
+        <w:t xml:space="preserve">. Модель генерирует больше шаблонов вариации во времени волатильностей, по сравнению с другими двумя моделями. Стоимость этих более точных показателей волатильности – неспособность аппроксимировать ожидаемые избыточные доходы. Ожидаемые избыточные доходы на панелях </w:t>
+      </w:r>
+      <w:r>
+        <w:rPr>
+          <w:lang w:val="en-US"/>
+        </w:rPr>
+        <w:t>E</w:t>
+      </w:r>
+      <w:r>
+        <w:t xml:space="preserve"> и </w:t>
+      </w:r>
+      <w:r>
+        <w:rPr>
+          <w:lang w:val="en-US"/>
+        </w:rPr>
+        <w:t>F</w:t>
+      </w:r>
+      <w:r>
+        <w:t xml:space="preserve"> всегда положительны, не велики и не </w:t>
+      </w:r>
+      <w:proofErr w:type="spellStart"/>
+      <w:r>
+        <w:t>волатильны</w:t>
+      </w:r>
+      <w:proofErr w:type="spellEnd"/>
+      <w:r>
+        <w:t xml:space="preserve">. Например, ожидаемый текущий доход на панели </w:t>
+      </w:r>
+      <w:r>
+        <w:rPr>
+          <w:lang w:val="en-US"/>
+        </w:rPr>
+        <w:t>E</w:t>
+      </w:r>
+      <w:r>
+        <w:t xml:space="preserve"> </w:t>
+      </w:r>
+      <w:r>
+        <w:t xml:space="preserve">имеет среднее 0,79 процента и стандартное отклонение 0,41 </w:t>
+      </w:r>
+      <w:r>
+        <w:lastRenderedPageBreak/>
+        <w:t xml:space="preserve">процента. Кроме того, эти ожидаемые избыточные доходы приблизительно следуют </w:t>
+      </w:r>
+      <w:r>
+        <w:t xml:space="preserve">за текущей процентной ставкой, отображенной на панели </w:t>
+      </w:r>
+      <w:r>
+        <w:rPr>
+          <w:lang w:val="en-US"/>
+        </w:rPr>
+        <w:t>D</w:t>
+      </w:r>
+      <w:r>
+        <w:t xml:space="preserve">. </w:t>
+      </w:r>
+      <w:r>
+        <w:t xml:space="preserve">Поскольку более высокие краткосрочные ставки, как правило, соответствуют низким наклонам, рисунок указывает на то, что ожидаемые избыточные доходы двигаются обратно, относительно наклона кривой доходности; но это противоречит фактам. </w:t>
+      </w:r>
+    </w:p>
+    <w:p>
+      <w:r>
+        <w:t xml:space="preserve">Рассмотренные в этом разделе результаты указывают на то, что полностью аффинная модель </w:t>
+      </w:r>
+      <m:oMath>
+        <m:sSub>
+          <m:sSubPr>
+            <m:ctrlPr>
+              <w:rPr>
+                <w:rFonts w:ascii="Cambria Math" w:hAnsi="Cambria Math"/>
+                <w:i/>
+              </w:rPr>
+            </m:ctrlPr>
+          </m:sSubPr>
+          <m:e>
+            <m:r>
+              <w:rPr>
+                <w:rFonts w:ascii="Cambria Math" w:hAnsi="Cambria Math"/>
+                <w:lang w:val="en-US"/>
+              </w:rPr>
+              <m:t>A</m:t>
+            </m:r>
+          </m:e>
+          <m:sub>
+            <m:r>
+              <w:rPr>
+                <w:rFonts w:ascii="Cambria Math" w:hAnsi="Cambria Math"/>
+              </w:rPr>
+              <m:t>2</m:t>
+            </m:r>
+          </m:sub>
+        </m:sSub>
+        <m:r>
+          <w:rPr>
+            <w:rFonts w:ascii="Cambria Math" w:hAnsi="Cambria Math"/>
+          </w:rPr>
+          <m:t>(3)</m:t>
+        </m:r>
+      </m:oMath>
+      <w:r>
+        <w:t xml:space="preserve"> не в состоянии воспроизвести поведение ожидаемых избыточных доходов по казначейским облигациям. Тот же вывод справедлив и для других полностью аффинных моделей, оцениваемых в этой статье, но не обсужденных здесь более детально. Эти модели не в состоянии охватить большие колебания ожидаемых избыточных доходов по облигациям. Существенно аффинные модели проявляют себя лучше в воспроизведении ожидаемых избыточных доходов, хотя весь масштаб улучшения обратно связан со способностью моделей аппроксимировать вариацию во времени условных дисперсий доходностей. </w:t>
+      </w:r>
       <w:bookmarkStart w:id="0" w:name="_GoBack"/>
       <w:bookmarkEnd w:id="0"/>
     </w:p>
@@ -35217,13 +36433,7 @@
               <w:rPr>
                 <w:rFonts w:ascii="Cambria Math" w:hAnsi="Cambria Math"/>
               </w:rPr>
-              <m:t>3</m:t>
-            </m:r>
-            <m:r>
-              <w:rPr>
-                <w:rFonts w:ascii="Cambria Math" w:hAnsi="Cambria Math"/>
-              </w:rPr>
-              <m:t>2</m:t>
+              <m:t>32</m:t>
             </m:r>
           </m:sub>
         </m:sSub>
@@ -35285,13 +36495,7 @@
         </m:r>
       </m:oMath>
       <w:r>
-        <w:t xml:space="preserve"> предполагает отказ от предпочтительной модели в пользу неограниченной модели. Тем не менее, большое значение тестовой статистики, по-видимому, является следствием погрешности аппроксимации при численном вычислении производной от </w:t>
-      </w:r>
-      <w:r>
-        <w:t>логарифмическо</w:t>
-      </w:r>
-      <w:r>
-        <w:t xml:space="preserve">й функции правдоподобия по </w:t>
+        <w:t xml:space="preserve"> предполагает отказ от предпочтительной модели в пользу неограниченной модели. Тем не менее, большое значение тестовой статистики, по-видимому, является следствием погрешности аппроксимации при численном вычислении производной от логарифмической функции правдоподобия по </w:t>
       </w:r>
       <m:oMath>
         <m:sSub>
@@ -36184,7 +37388,6 @@
   <w:style w:type="character" w:default="1" w:styleId="a0">
     <w:name w:val="Default Paragraph Font"/>
     <w:uiPriority w:val="1"/>
-    <w:semiHidden/>
     <w:unhideWhenUsed/>
   </w:style>
   <w:style w:type="table" w:default="1" w:styleId="a1">
@@ -36699,7 +37902,7 @@
 </file>
 
 <file path=customXml/itemProps1.xml><?xml version="1.0" encoding="utf-8"?>
-<ds:datastoreItem xmlns:ds="http://schemas.openxmlformats.org/officeDocument/2006/customXml" ds:itemID="{02A2C3A8-87DA-44DB-9B86-CA5651FD440B}">
+<ds:datastoreItem xmlns:ds="http://schemas.openxmlformats.org/officeDocument/2006/customXml" ds:itemID="{8D432675-4AF5-4E17-B708-DE9FD769CB5E}">
   <ds:schemaRefs>
     <ds:schemaRef ds:uri="http://schemas.openxmlformats.org/officeDocument/2006/bibliography"/>
   </ds:schemaRefs>

</xml_diff>